<commit_message>
More changes in documentation
</commit_message>
<xml_diff>
--- a/Grant proposal resources/Bullet points.docx
+++ b/Grant proposal resources/Bullet points.docx
@@ -1473,7 +1473,6 @@
         </w:rPr>
         <w:t xml:space="preserve"> trait from foraging to farming at every time step (</w:t>
       </w:r>
-      <w:proofErr w:type="spellStart"/>
       <w:r>
         <w:rPr>
           <w:rFonts w:ascii="Times New Roman" w:hAnsi="Times New Roman" w:cs="Times New Roman"/>
@@ -1484,14 +1483,7 @@
         <w:rPr>
           <w:rFonts w:ascii="Times New Roman" w:hAnsi="Times New Roman" w:cs="Times New Roman"/>
         </w:rPr>
-        <w:t>risal</w:t>
-      </w:r>
-      <w:proofErr w:type="spellEnd"/>
-      <w:r>
-        <w:rPr>
-          <w:rFonts w:ascii="Times New Roman" w:hAnsi="Times New Roman" w:cs="Times New Roman"/>
-        </w:rPr>
-        <w:t xml:space="preserve"> module)</w:t>
+        <w:t>risal module)</w:t>
       </w:r>
       <w:r>
         <w:rPr>
@@ -1675,8 +1667,6 @@
         </w:rPr>
         <w:t>prefer to invade locations suitable for farming</w:t>
       </w:r>
-      <w:bookmarkStart w:id="0" w:name="_GoBack"/>
-      <w:bookmarkEnd w:id="0"/>
       <w:r>
         <w:rPr>
           <w:rFonts w:ascii="Times New Roman" w:hAnsi="Times New Roman" w:cs="Times New Roman"/>
@@ -2007,15 +1997,50 @@
         <w:rPr>
           <w:rFonts w:ascii="Times New Roman" w:hAnsi="Times New Roman" w:cs="Times New Roman"/>
         </w:rPr>
-        <w:t xml:space="preserve"> in the same module. So, the simulations inside these modules happen sequentially</w:t>
-      </w:r>
-      <w:r>
-        <w:rPr>
-          <w:rFonts w:ascii="Times New Roman" w:hAnsi="Times New Roman" w:cs="Times New Roman"/>
-        </w:rPr>
-        <w:t xml:space="preserve"> among societies with sub time steps (</w:t>
-      </w:r>
-      <w:proofErr w:type="spellStart"/>
+        <w:t xml:space="preserve"> in the same module. So, the simulations inside these </w:t>
+      </w:r>
+      <w:r>
+        <w:rPr>
+          <w:rFonts w:ascii="Times New Roman" w:hAnsi="Times New Roman" w:cs="Times New Roman"/>
+        </w:rPr>
+        <w:t xml:space="preserve">three </w:t>
+      </w:r>
+      <w:r>
+        <w:rPr>
+          <w:rFonts w:ascii="Times New Roman" w:hAnsi="Times New Roman" w:cs="Times New Roman"/>
+        </w:rPr>
+        <w:t>modules happen sequentially</w:t>
+      </w:r>
+      <w:r>
+        <w:rPr>
+          <w:rFonts w:ascii="Times New Roman" w:hAnsi="Times New Roman" w:cs="Times New Roman"/>
+        </w:rPr>
+        <w:t xml:space="preserve"> among societies with</w:t>
+      </w:r>
+      <w:r>
+        <w:rPr>
+          <w:rFonts w:ascii="Times New Roman" w:hAnsi="Times New Roman" w:cs="Times New Roman"/>
+        </w:rPr>
+        <w:t>in</w:t>
+      </w:r>
+      <w:r>
+        <w:rPr>
+          <w:rFonts w:ascii="Times New Roman" w:hAnsi="Times New Roman" w:cs="Times New Roman"/>
+        </w:rPr>
+        <w:t xml:space="preserve"> sub</w:t>
+      </w:r>
+      <w:r>
+        <w:rPr>
+          <w:rFonts w:ascii="Times New Roman" w:hAnsi="Times New Roman" w:cs="Times New Roman"/>
+        </w:rPr>
+        <w:t>-</w:t>
+      </w:r>
+      <w:r>
+        <w:rPr>
+          <w:rFonts w:ascii="Times New Roman" w:hAnsi="Times New Roman" w:cs="Times New Roman"/>
+        </w:rPr>
+        <w:t>time steps (</w:t>
+      </w:r>
       <w:r>
         <w:rPr>
           <w:rFonts w:ascii="Times New Roman" w:hAnsi="Times New Roman" w:cs="Times New Roman"/>
@@ -2031,7 +2056,6 @@
         </w:rPr>
         <w:t>sub</w:t>
       </w:r>
-      <w:proofErr w:type="spellEnd"/>
       <w:r>
         <w:rPr>
           <w:rFonts w:ascii="Times New Roman" w:hAnsi="Times New Roman" w:cs="Times New Roman"/>
@@ -2078,7 +2102,33 @@
         <w:rPr>
           <w:rFonts w:ascii="Times New Roman" w:hAnsi="Times New Roman" w:cs="Times New Roman"/>
         </w:rPr>
-        <w:t xml:space="preserve"> such sequence is decided by shuffling the order of societies at the begging of each module. Societies that got extinct in the Takeover module are excluded from the sequence.</w:t>
+        <w:t xml:space="preserve"> such sequence is decided by shuffling the order of societies at the begging of each module. Societies that </w:t>
+      </w:r>
+      <w:r>
+        <w:rPr>
+          <w:rFonts w:ascii="Times New Roman" w:hAnsi="Times New Roman" w:cs="Times New Roman"/>
+        </w:rPr>
+        <w:t>get</w:t>
+      </w:r>
+      <w:r>
+        <w:rPr>
+          <w:rFonts w:ascii="Times New Roman" w:hAnsi="Times New Roman" w:cs="Times New Roman"/>
+        </w:rPr>
+        <w:t xml:space="preserve"> extinct </w:t>
+      </w:r>
+      <w:r>
+        <w:rPr>
+          <w:rFonts w:ascii="Times New Roman" w:hAnsi="Times New Roman" w:cs="Times New Roman"/>
+        </w:rPr>
+        <w:t>during</w:t>
+      </w:r>
+      <w:bookmarkStart w:id="0" w:name="_GoBack"/>
+      <w:bookmarkEnd w:id="0"/>
+      <w:r>
+        <w:rPr>
+          <w:rFonts w:ascii="Times New Roman" w:hAnsi="Times New Roman" w:cs="Times New Roman"/>
+        </w:rPr>
+        <w:t xml:space="preserve"> the Takeover module are excluded from the sequence.</w:t>
       </w:r>
     </w:p>
     <w:p>
@@ -2216,7 +2266,6 @@
         </w:rPr>
         <w:t xml:space="preserve"> (</w:t>
       </w:r>
-      <w:proofErr w:type="spellStart"/>
       <w:r>
         <w:rPr>
           <w:rFonts w:ascii="Times New Roman" w:hAnsi="Times New Roman" w:cs="Times New Roman"/>
@@ -2230,31 +2279,29 @@
           <w:i/>
           <w:vertAlign w:val="subscript"/>
         </w:rPr>
-        <w:t>k</w:t>
-      </w:r>
-      <w:proofErr w:type="spellEnd"/>
+        <w:t xml:space="preserve">k </w:t>
+      </w:r>
+      <w:r>
+        <w:rPr>
+          <w:rFonts w:ascii="Times New Roman" w:hAnsi="Times New Roman" w:cs="Times New Roman"/>
+          <w:i/>
+        </w:rPr>
+        <w:t>= T</w:t>
+      </w:r>
       <w:r>
         <w:rPr>
           <w:rFonts w:ascii="Times New Roman" w:hAnsi="Times New Roman" w:cs="Times New Roman"/>
           <w:i/>
           <w:vertAlign w:val="subscript"/>
         </w:rPr>
-        <w:t xml:space="preserve"> </w:t>
+        <w:t>i</w:t>
       </w:r>
       <w:r>
         <w:rPr>
           <w:rFonts w:ascii="Times New Roman" w:hAnsi="Times New Roman" w:cs="Times New Roman"/>
           <w:i/>
         </w:rPr>
-        <w:t xml:space="preserve">= </w:t>
-      </w:r>
-      <w:proofErr w:type="spellStart"/>
-      <w:r>
-        <w:rPr>
-          <w:rFonts w:ascii="Times New Roman" w:hAnsi="Times New Roman" w:cs="Times New Roman"/>
-          <w:i/>
-        </w:rPr>
-        <w:t>T</w:t>
+        <w:t xml:space="preserve"> - T</w:t>
       </w:r>
       <w:r>
         <w:rPr>
@@ -2262,33 +2309,8 @@
           <w:i/>
           <w:vertAlign w:val="subscript"/>
         </w:rPr>
-        <w:t>i</w:t>
-      </w:r>
-      <w:proofErr w:type="spellEnd"/>
-      <w:r>
-        <w:rPr>
-          <w:rFonts w:ascii="Times New Roman" w:hAnsi="Times New Roman" w:cs="Times New Roman"/>
-          <w:i/>
-        </w:rPr>
-        <w:t xml:space="preserve"> - </w:t>
-      </w:r>
-      <w:proofErr w:type="spellStart"/>
-      <w:r>
-        <w:rPr>
-          <w:rFonts w:ascii="Times New Roman" w:hAnsi="Times New Roman" w:cs="Times New Roman"/>
-          <w:i/>
-        </w:rPr>
-        <w:t>T</w:t>
-      </w:r>
-      <w:r>
-        <w:rPr>
-          <w:rFonts w:ascii="Times New Roman" w:hAnsi="Times New Roman" w:cs="Times New Roman"/>
-          <w:i/>
-          <w:vertAlign w:val="subscript"/>
-        </w:rPr>
         <w:t>k</w:t>
       </w:r>
-      <w:proofErr w:type="spellEnd"/>
       <w:r>
         <w:rPr>
           <w:rFonts w:ascii="Times New Roman" w:eastAsiaTheme="minorEastAsia" w:hAnsi="Times New Roman" w:cs="Times New Roman"/>
@@ -2652,63 +2674,7 @@
         <w:rPr>
           <w:rFonts w:ascii="Times New Roman" w:hAnsi="Times New Roman" w:cs="Times New Roman"/>
         </w:rPr>
-        <w:t xml:space="preserve">The simulations will be running over 4 different scenarios that include different modules combination: 1) Speciation, Extinction and </w:t>
-      </w:r>
-      <w:proofErr w:type="spellStart"/>
-      <w:r>
-        <w:rPr>
-          <w:rFonts w:ascii="Times New Roman" w:hAnsi="Times New Roman" w:cs="Times New Roman"/>
-        </w:rPr>
-        <w:t>Arisal</w:t>
-      </w:r>
-      <w:proofErr w:type="spellEnd"/>
-      <w:r>
-        <w:rPr>
-          <w:rFonts w:ascii="Times New Roman" w:hAnsi="Times New Roman" w:cs="Times New Roman"/>
-        </w:rPr>
-        <w:t xml:space="preserve">; 2) Speciation, Extinction, </w:t>
-      </w:r>
-      <w:proofErr w:type="spellStart"/>
-      <w:r>
-        <w:rPr>
-          <w:rFonts w:ascii="Times New Roman" w:hAnsi="Times New Roman" w:cs="Times New Roman"/>
-        </w:rPr>
-        <w:t>Arisal</w:t>
-      </w:r>
-      <w:proofErr w:type="spellEnd"/>
-      <w:r>
-        <w:rPr>
-          <w:rFonts w:ascii="Times New Roman" w:hAnsi="Times New Roman" w:cs="Times New Roman"/>
-        </w:rPr>
-        <w:t xml:space="preserve"> and Diffusion; 3) Speciation, Extinction, </w:t>
-      </w:r>
-      <w:proofErr w:type="spellStart"/>
-      <w:r>
-        <w:rPr>
-          <w:rFonts w:ascii="Times New Roman" w:hAnsi="Times New Roman" w:cs="Times New Roman"/>
-        </w:rPr>
-        <w:t>Arisal</w:t>
-      </w:r>
-      <w:proofErr w:type="spellEnd"/>
-      <w:r>
-        <w:rPr>
-          <w:rFonts w:ascii="Times New Roman" w:hAnsi="Times New Roman" w:cs="Times New Roman"/>
-        </w:rPr>
-        <w:t xml:space="preserve"> and Takeover; 4) Speciation, Extinction, </w:t>
-      </w:r>
-      <w:proofErr w:type="spellStart"/>
-      <w:r>
-        <w:rPr>
-          <w:rFonts w:ascii="Times New Roman" w:hAnsi="Times New Roman" w:cs="Times New Roman"/>
-        </w:rPr>
-        <w:t>Arisal</w:t>
-      </w:r>
-      <w:proofErr w:type="spellEnd"/>
-      <w:r>
-        <w:rPr>
-          <w:rFonts w:ascii="Times New Roman" w:hAnsi="Times New Roman" w:cs="Times New Roman"/>
-        </w:rPr>
-        <w:t>, Diffusion and Takeover.</w:t>
+        <w:t>The simulations will be running over 4 different scenarios that include different modules combination: 1) Speciation, Extinction and Arisal; 2) Speciation, Extinction, Arisal and Diffusion; 3) Speciation, Extinction, Arisal and Takeover; 4) Speciation, Extinction, Arisal, Diffusion and Takeover.</w:t>
       </w:r>
     </w:p>
     <w:p>
@@ -2922,7 +2888,6 @@
           <w:sz w:val="44"/>
         </w:rPr>
       </w:pPr>
-      <w:proofErr w:type="spellStart"/>
       <w:r>
         <w:rPr>
           <w:rFonts w:ascii="Times New Roman" w:hAnsi="Times New Roman"/>
@@ -2930,17 +2895,7 @@
           <w:i/>
           <w:sz w:val="44"/>
         </w:rPr>
-        <w:t>Voilá</w:t>
-      </w:r>
-      <w:proofErr w:type="spellEnd"/>
-      <w:r>
-        <w:rPr>
-          <w:rFonts w:ascii="Times New Roman" w:hAnsi="Times New Roman"/>
-          <w:b/>
-          <w:i/>
-          <w:sz w:val="44"/>
-        </w:rPr>
-        <w:t>!</w:t>
+        <w:t>Voilá!</w:t>
       </w:r>
     </w:p>
     <w:sectPr>

</xml_diff>